<commit_message>
add log in desigh.
</commit_message>
<xml_diff>
--- a/docs/enginnering/installation_design.docx
+++ b/docs/enginnering/installation_design.docx
@@ -5,9 +5,6 @@
     <w:p>
       <w:pPr>
         <w:pStyle w:val="1"/>
-        <w:rPr>
-          <w:rFonts w:hint="eastAsia"/>
-        </w:rPr>
       </w:pPr>
       <w:r>
         <w:t>A</w:t>
@@ -28,9 +25,6 @@
     <w:p>
       <w:pPr>
         <w:pStyle w:val="2"/>
-        <w:rPr>
-          <w:rFonts w:hint="eastAsia"/>
-        </w:rPr>
       </w:pPr>
       <w:r>
         <w:rPr>
@@ -54,9 +48,6 @@
     <w:p>
       <w:pPr>
         <w:pStyle w:val="2"/>
-        <w:rPr>
-          <w:rFonts w:hint="eastAsia"/>
-        </w:rPr>
       </w:pPr>
       <w:r>
         <w:rPr>
@@ -92,9 +83,6 @@
     <w:p>
       <w:pPr>
         <w:pStyle w:val="3"/>
-        <w:rPr>
-          <w:rFonts w:hint="eastAsia"/>
-        </w:rPr>
       </w:pPr>
       <w:r>
         <w:rPr>
@@ -157,19 +145,10 @@
         <w:t>162.3.110.71    cascading-01.huawei.com cascading-01</w:t>
       </w:r>
     </w:p>
-    <w:p>
-      <w:pPr>
-        <w:rPr>
-          <w:rFonts w:hint="eastAsia"/>
-        </w:rPr>
-      </w:pPr>
-    </w:p>
+    <w:p/>
     <w:p>
       <w:pPr>
         <w:pStyle w:val="3"/>
-        <w:rPr>
-          <w:rFonts w:hint="eastAsia"/>
-        </w:rPr>
       </w:pPr>
       <w:r>
         <w:rPr>
@@ -179,11 +158,6 @@
       </w:r>
     </w:p>
     <w:p>
-      <w:pPr>
-        <w:rPr>
-          <w:rFonts w:hint="eastAsia"/>
-        </w:rPr>
-      </w:pPr>
       <w:r>
         <w:rPr>
           <w:rFonts w:hint="eastAsia"/>
@@ -191,19 +165,10 @@
         <w:t># reboot</w:t>
       </w:r>
     </w:p>
-    <w:p>
-      <w:pPr>
-        <w:rPr>
-          <w:rFonts w:hint="eastAsia"/>
-        </w:rPr>
-      </w:pPr>
-    </w:p>
+    <w:p/>
     <w:p>
       <w:pPr>
         <w:pStyle w:val="3"/>
-        <w:rPr>
-          <w:rFonts w:hint="eastAsia"/>
-        </w:rPr>
       </w:pPr>
       <w:r>
         <w:rPr>
@@ -225,11 +190,6 @@
       </w:r>
     </w:p>
     <w:p>
-      <w:pPr>
-        <w:rPr>
-          <w:rFonts w:hint="eastAsia"/>
-        </w:rPr>
-      </w:pPr>
       <w:r>
         <w:t>#rabbitmqctl change_password guest openstack</w:t>
       </w:r>
@@ -238,7 +198,7 @@
       <w:pPr>
         <w:rPr>
           <w:rStyle w:val="apple-style-span"/>
-          <w:rFonts w:ascii="Arial" w:hAnsi="Arial" w:cs="Arial" w:hint="eastAsia"/>
+          <w:rFonts w:ascii="Arial" w:hAnsi="Arial" w:cs="Arial"/>
           <w:b/>
           <w:bCs/>
           <w:color w:val="000000"/>
@@ -252,7 +212,7 @@
         <w:pStyle w:val="3"/>
         <w:rPr>
           <w:rStyle w:val="apple-style-span"/>
-          <w:rFonts w:ascii="Arial" w:hAnsi="Arial" w:cs="Arial" w:hint="eastAsia"/>
+          <w:rFonts w:ascii="Arial" w:hAnsi="Arial" w:cs="Arial"/>
           <w:b w:val="0"/>
           <w:bCs w:val="0"/>
           <w:color w:val="000000"/>
@@ -315,19 +275,10 @@
         <w:t>ifconfig br-ex:0 10.0.0.96 netmask 255.255.255.0</w:t>
       </w:r>
     </w:p>
-    <w:p>
-      <w:pPr>
-        <w:rPr>
-          <w:rFonts w:hint="eastAsia"/>
-        </w:rPr>
-      </w:pPr>
-    </w:p>
+    <w:p/>
     <w:p>
       <w:pPr>
         <w:pStyle w:val="3"/>
-        <w:rPr>
-          <w:rFonts w:hint="eastAsia"/>
-        </w:rPr>
       </w:pPr>
       <w:r>
         <w:rPr>
@@ -343,11 +294,6 @@
       </w:r>
     </w:p>
     <w:p>
-      <w:pPr>
-        <w:rPr>
-          <w:rFonts w:hint="eastAsia"/>
-        </w:rPr>
-      </w:pPr>
       <w:r>
         <w:t>V</w:t>
       </w:r>
@@ -362,29 +308,15 @@
       </w:r>
     </w:p>
     <w:p>
-      <w:pPr>
-        <w:rPr>
-          <w:rFonts w:hint="eastAsia"/>
-        </w:rPr>
-      </w:pPr>
       <w:r>
         <w:lastRenderedPageBreak/>
         <w:t>listenip: 0.0.0</w:t>
       </w:r>
     </w:p>
-    <w:p>
-      <w:pPr>
-        <w:rPr>
-          <w:rFonts w:hint="eastAsia"/>
-        </w:rPr>
-      </w:pPr>
-    </w:p>
+    <w:p/>
     <w:p>
       <w:pPr>
         <w:pStyle w:val="3"/>
-        <w:rPr>
-          <w:rFonts w:hint="eastAsia"/>
-        </w:rPr>
       </w:pPr>
       <w:r>
         <w:rPr>
@@ -407,11 +339,6 @@
       </w:r>
     </w:p>
     <w:p>
-      <w:pPr>
-        <w:rPr>
-          <w:rFonts w:hint="eastAsia"/>
-        </w:rPr>
-      </w:pPr>
       <w:r>
         <w:rPr>
           <w:rFonts w:hint="eastAsia"/>
@@ -420,11 +347,6 @@
       </w:r>
     </w:p>
     <w:p>
-      <w:pPr>
-        <w:rPr>
-          <w:rFonts w:hint="eastAsia"/>
-        </w:rPr>
-      </w:pPr>
       <w:r>
         <w:t>T</w:t>
       </w:r>
@@ -444,19 +366,10 @@
         <w:t>&gt;</w:t>
       </w:r>
     </w:p>
-    <w:p>
-      <w:pPr>
-        <w:rPr>
-          <w:rFonts w:hint="eastAsia"/>
-        </w:rPr>
-      </w:pPr>
-    </w:p>
+    <w:p/>
     <w:p>
       <w:pPr>
         <w:pStyle w:val="3"/>
-        <w:rPr>
-          <w:rFonts w:hint="eastAsia"/>
-        </w:rPr>
       </w:pPr>
       <w:r>
         <w:rPr>
@@ -473,11 +386,6 @@
       </w:r>
     </w:p>
     <w:p>
-      <w:pPr>
-        <w:rPr>
-          <w:rFonts w:hint="eastAsia"/>
-        </w:rPr>
-      </w:pPr>
       <w:r>
         <w:t>V</w:t>
       </w:r>
@@ -491,19 +399,10 @@
         <w:t>/etc/neutron/plugins/ml2/ml2_conf.ini</w:t>
       </w:r>
     </w:p>
-    <w:p>
-      <w:pPr>
-        <w:rPr>
-          <w:rFonts w:hint="eastAsia"/>
-        </w:rPr>
-      </w:pPr>
-    </w:p>
+    <w:p/>
     <w:p>
       <w:pPr>
         <w:pStyle w:val="3"/>
-        <w:rPr>
-          <w:rFonts w:hint="eastAsia"/>
-        </w:rPr>
       </w:pPr>
       <w:r>
         <w:rPr>
@@ -555,9 +454,6 @@
       <w:pPr>
         <w:widowControl/>
         <w:jc w:val="left"/>
-        <w:rPr>
-          <w:rFonts w:hint="eastAsia"/>
-        </w:rPr>
       </w:pPr>
       <w:r>
         <w:t>net.ipv4.ip_forward = 1</w:t>
@@ -567,17 +463,11 @@
       <w:pPr>
         <w:widowControl/>
         <w:jc w:val="left"/>
-        <w:rPr>
-          <w:rFonts w:hint="eastAsia"/>
-        </w:rPr>
       </w:pPr>
     </w:p>
     <w:p>
       <w:pPr>
         <w:pStyle w:val="3"/>
-        <w:rPr>
-          <w:rFonts w:hint="eastAsia"/>
-        </w:rPr>
       </w:pPr>
       <w:r>
         <w:rPr>
@@ -596,9 +486,6 @@
       <w:pPr>
         <w:widowControl/>
         <w:jc w:val="left"/>
-        <w:rPr>
-          <w:rFonts w:hint="eastAsia"/>
-        </w:rPr>
       </w:pPr>
       <w:r>
         <w:t># vi /etc/neutron/l3_agent.ini</w:t>
@@ -613,19 +500,10 @@
         <w:t>external_network_bridge = br-ex</w:t>
       </w:r>
     </w:p>
-    <w:p>
-      <w:pPr>
-        <w:rPr>
-          <w:rFonts w:hint="eastAsia"/>
-        </w:rPr>
-      </w:pPr>
-    </w:p>
+    <w:p/>
     <w:p>
       <w:pPr>
         <w:pStyle w:val="3"/>
-        <w:rPr>
-          <w:rFonts w:hint="eastAsia"/>
-        </w:rPr>
       </w:pPr>
       <w:r>
         <w:rPr>
@@ -795,19 +673,10 @@
         <w:t>metadata_proxy_shared_secret = openstack</w:t>
       </w:r>
     </w:p>
-    <w:p>
-      <w:pPr>
-        <w:rPr>
-          <w:rFonts w:hint="eastAsia"/>
-        </w:rPr>
-      </w:pPr>
-    </w:p>
+    <w:p/>
     <w:p>
       <w:pPr>
         <w:pStyle w:val="2"/>
-        <w:rPr>
-          <w:rFonts w:hint="eastAsia"/>
-        </w:rPr>
       </w:pPr>
       <w:r>
         <w:rPr>
@@ -834,19 +703,8 @@
         <w:t>openstack</w:t>
       </w:r>
     </w:p>
-    <w:p>
-      <w:pPr>
-        <w:rPr>
-          <w:rFonts w:hint="eastAsia"/>
-        </w:rPr>
-      </w:pPr>
-    </w:p>
-    <w:p>
-      <w:pPr>
-        <w:rPr>
-          <w:rFonts w:hint="eastAsia"/>
-        </w:rPr>
-      </w:pPr>
+    <w:p/>
+    <w:p>
       <w:r>
         <w:rPr>
           <w:rFonts w:hint="eastAsia"/>
@@ -866,19 +724,10 @@
         <w:t>中进行检查</w:t>
       </w:r>
     </w:p>
-    <w:p>
-      <w:pPr>
-        <w:rPr>
-          <w:rFonts w:hint="eastAsia"/>
-        </w:rPr>
-      </w:pPr>
-    </w:p>
+    <w:p/>
     <w:p>
       <w:pPr>
         <w:pStyle w:val="1"/>
-        <w:rPr>
-          <w:rFonts w:hint="eastAsia"/>
-        </w:rPr>
       </w:pPr>
       <w:r>
         <w:rPr>
@@ -890,9 +739,6 @@
     <w:p>
       <w:pPr>
         <w:jc w:val="left"/>
-        <w:rPr>
-          <w:rFonts w:hint="eastAsia"/>
-        </w:rPr>
       </w:pPr>
       <w:r>
         <w:rPr>
@@ -962,11 +808,6 @@
       </w:r>
     </w:p>
     <w:p>
-      <w:pPr>
-        <w:rPr>
-          <w:rFonts w:hint="eastAsia"/>
-        </w:rPr>
-      </w:pPr>
       <w:r>
         <w:rPr>
           <w:rFonts w:hint="eastAsia"/>
@@ -981,11 +822,6 @@
       </w:r>
     </w:p>
     <w:p>
-      <w:pPr>
-        <w:rPr>
-          <w:rFonts w:hint="eastAsia"/>
-        </w:rPr>
-      </w:pPr>
       <w:r>
         <w:rPr>
           <w:rFonts w:hint="eastAsia"/>
@@ -1011,19 +847,8 @@
         <w:t>.</w:t>
       </w:r>
     </w:p>
-    <w:p>
-      <w:pPr>
-        <w:rPr>
-          <w:rFonts w:hint="eastAsia"/>
-        </w:rPr>
-      </w:pPr>
-    </w:p>
-    <w:p>
-      <w:pPr>
-        <w:rPr>
-          <w:rFonts w:hint="eastAsia"/>
-        </w:rPr>
-      </w:pPr>
+    <w:p/>
+    <w:p>
       <w:r>
         <w:rPr>
           <w:rFonts w:hint="eastAsia"/>
@@ -1032,11 +857,6 @@
       </w:r>
     </w:p>
     <w:p>
-      <w:pPr>
-        <w:rPr>
-          <w:rFonts w:hint="eastAsia"/>
-        </w:rPr>
-      </w:pPr>
       <w:r>
         <w:rPr>
           <w:rFonts w:hint="eastAsia"/>
@@ -1045,11 +865,6 @@
       </w:r>
     </w:p>
     <w:p>
-      <w:pPr>
-        <w:rPr>
-          <w:rFonts w:hint="eastAsia"/>
-        </w:rPr>
-      </w:pPr>
       <w:r>
         <w:rPr>
           <w:rFonts w:hint="eastAsia"/>
@@ -1058,11 +873,6 @@
       </w:r>
     </w:p>
     <w:p>
-      <w:pPr>
-        <w:rPr>
-          <w:rFonts w:hint="eastAsia"/>
-        </w:rPr>
-      </w:pPr>
       <w:r>
         <w:rPr>
           <w:rFonts w:hint="eastAsia"/>
@@ -1070,19 +880,8 @@
         <w:t>proxy_node = False</w:t>
       </w:r>
     </w:p>
-    <w:p>
-      <w:pPr>
-        <w:rPr>
-          <w:rFonts w:hint="eastAsia"/>
-        </w:rPr>
-      </w:pPr>
-    </w:p>
-    <w:p>
-      <w:pPr>
-        <w:rPr>
-          <w:rFonts w:hint="eastAsia"/>
-        </w:rPr>
-      </w:pPr>
+    <w:p/>
+    <w:p>
       <w:r>
         <w:rPr>
           <w:rFonts w:hint="eastAsia"/>
@@ -1091,11 +890,6 @@
       </w:r>
     </w:p>
     <w:p>
-      <w:pPr>
-        <w:rPr>
-          <w:rFonts w:hint="eastAsia"/>
-        </w:rPr>
-      </w:pPr>
       <w:r>
         <w:t>nova_scheduling_patch</w:t>
       </w:r>
@@ -1107,11 +901,6 @@
       </w:r>
     </w:p>
     <w:p>
-      <w:pPr>
-        <w:rPr>
-          <w:rFonts w:hint="eastAsia"/>
-        </w:rPr>
-      </w:pPr>
       <w:r>
         <w:t>neutron_cascading_big2layer_patch</w:t>
       </w:r>
@@ -1123,11 +912,6 @@
       </w:r>
     </w:p>
     <w:p>
-      <w:pPr>
-        <w:rPr>
-          <w:rFonts w:hint="eastAsia"/>
-        </w:rPr>
-      </w:pPr>
       <w:r>
         <w:t>neutron_cascading_l3_patch</w:t>
       </w:r>
@@ -1138,19 +922,8 @@
         <w:t xml:space="preserve"> = False</w:t>
       </w:r>
     </w:p>
-    <w:p>
-      <w:pPr>
-        <w:rPr>
-          <w:rFonts w:hint="eastAsia"/>
-        </w:rPr>
-      </w:pPr>
-    </w:p>
-    <w:p>
-      <w:pPr>
-        <w:rPr>
-          <w:rFonts w:hint="eastAsia"/>
-        </w:rPr>
-      </w:pPr>
+    <w:p/>
+    <w:p>
       <w:r>
         <w:rPr>
           <w:rFonts w:hint="eastAsia"/>
@@ -1159,11 +932,6 @@
       </w:r>
     </w:p>
     <w:p>
-      <w:pPr>
-        <w:rPr>
-          <w:rFonts w:hint="eastAsia"/>
-        </w:rPr>
-      </w:pPr>
       <w:r>
         <w:t>neutron_cascaded_big2layer_patch</w:t>
       </w:r>
@@ -1175,11 +943,6 @@
       </w:r>
     </w:p>
     <w:p>
-      <w:pPr>
-        <w:rPr>
-          <w:rFonts w:hint="eastAsia"/>
-        </w:rPr>
-      </w:pPr>
       <w:r>
         <w:t>neutron_cascaded_l3_patch</w:t>
       </w:r>
@@ -1191,11 +954,6 @@
       </w:r>
     </w:p>
     <w:p>
-      <w:pPr>
-        <w:rPr>
-          <w:rFonts w:hint="eastAsia"/>
-        </w:rPr>
-      </w:pPr>
       <w:r>
         <w:t>neutron_timestamp_cascaded_patch</w:t>
       </w:r>
@@ -1206,19 +964,8 @@
         <w:t xml:space="preserve"> = False</w:t>
       </w:r>
     </w:p>
-    <w:p>
-      <w:pPr>
-        <w:rPr>
-          <w:rFonts w:hint="eastAsia"/>
-        </w:rPr>
-      </w:pPr>
-    </w:p>
-    <w:p>
-      <w:pPr>
-        <w:rPr>
-          <w:rFonts w:hint="eastAsia"/>
-        </w:rPr>
-      </w:pPr>
+    <w:p/>
+    <w:p>
       <w:r>
         <w:rPr>
           <w:rFonts w:hint="eastAsia"/>
@@ -1227,11 +974,6 @@
       </w:r>
     </w:p>
     <w:p>
-      <w:pPr>
-        <w:rPr>
-          <w:rFonts w:hint="eastAsia"/>
-        </w:rPr>
-      </w:pPr>
       <w:r>
         <w:t>nova</w:t>
       </w:r>
@@ -1243,11 +985,6 @@
       </w:r>
     </w:p>
     <w:p>
-      <w:pPr>
-        <w:rPr>
-          <w:rFonts w:hint="eastAsia"/>
-        </w:rPr>
-      </w:pPr>
       <w:r>
         <w:rPr>
           <w:rFonts w:hint="eastAsia"/>
@@ -1256,11 +993,6 @@
       </w:r>
     </w:p>
     <w:p>
-      <w:pPr>
-        <w:rPr>
-          <w:rFonts w:hint="eastAsia"/>
-        </w:rPr>
-      </w:pPr>
       <w:r>
         <w:t>neutron</w:t>
       </w:r>
@@ -1272,11 +1004,6 @@
       </w:r>
     </w:p>
     <w:p>
-      <w:pPr>
-        <w:rPr>
-          <w:rFonts w:hint="eastAsia"/>
-        </w:rPr>
-      </w:pPr>
       <w:r>
         <w:t>neutron</w:t>
       </w:r>
@@ -1287,19 +1014,8 @@
         <w:t>_l3_proxy = False</w:t>
       </w:r>
     </w:p>
-    <w:p>
-      <w:pPr>
-        <w:rPr>
-          <w:rFonts w:hint="eastAsia"/>
-        </w:rPr>
-      </w:pPr>
-    </w:p>
-    <w:p>
-      <w:pPr>
-        <w:rPr>
-          <w:rFonts w:hint="eastAsia"/>
-        </w:rPr>
-      </w:pPr>
+    <w:p/>
+    <w:p>
       <w:r>
         <w:rPr>
           <w:rFonts w:hint="eastAsia"/>
@@ -1308,11 +1024,6 @@
       </w:r>
     </w:p>
     <w:p>
-      <w:pPr>
-        <w:rPr>
-          <w:rFonts w:hint="eastAsia"/>
-        </w:rPr>
-      </w:pPr>
       <w:r>
         <w:rPr>
           <w:rFonts w:hint="eastAsia"/>
@@ -1324,11 +1035,6 @@
       </w:r>
     </w:p>
     <w:p>
-      <w:pPr>
-        <w:rPr>
-          <w:rFonts w:hint="eastAsia"/>
-        </w:rPr>
-      </w:pPr>
       <w:r>
         <w:rPr>
           <w:rFonts w:hint="eastAsia"/>
@@ -1337,11 +1043,6 @@
       </w:r>
     </w:p>
     <w:p>
-      <w:pPr>
-        <w:rPr>
-          <w:rFonts w:hint="eastAsia"/>
-        </w:rPr>
-      </w:pPr>
       <w:r>
         <w:rPr>
           <w:rFonts w:hint="eastAsia"/>
@@ -1356,11 +1057,6 @@
       </w:r>
     </w:p>
     <w:p>
-      <w:pPr>
-        <w:rPr>
-          <w:rFonts w:hint="eastAsia"/>
-        </w:rPr>
-      </w:pPr>
       <w:r>
         <w:rPr>
           <w:rFonts w:hint="eastAsia"/>
@@ -1368,19 +1064,8 @@
         <w:t>cascaded_node_host_ip_address = 162.3.110.95</w:t>
       </w:r>
     </w:p>
-    <w:p>
-      <w:pPr>
-        <w:rPr>
-          <w:rFonts w:hint="eastAsia"/>
-        </w:rPr>
-      </w:pPr>
-    </w:p>
-    <w:p>
-      <w:pPr>
-        <w:rPr>
-          <w:rFonts w:hint="eastAsia"/>
-        </w:rPr>
-      </w:pPr>
+    <w:p/>
+    <w:p>
       <w:r>
         <w:rPr>
           <w:rFonts w:hint="eastAsia"/>
@@ -1392,7 +1077,7 @@
       <w:pPr>
         <w:rPr>
           <w:rStyle w:val="apple-style-span"/>
-          <w:rFonts w:ascii="Times New Roman" w:hAnsi="Times New Roman" w:cs="Times New Roman" w:hint="eastAsia"/>
+          <w:rFonts w:ascii="Times New Roman" w:hAnsi="Times New Roman" w:cs="Times New Roman"/>
           <w:color w:val="000000"/>
           <w:sz w:val="27"/>
           <w:szCs w:val="27"/>
@@ -1415,11 +1100,6 @@
       </w:r>
     </w:p>
     <w:p>
-      <w:pPr>
-        <w:rPr>
-          <w:rFonts w:hint="eastAsia"/>
-        </w:rPr>
-      </w:pPr>
       <w:r>
         <w:rPr>
           <w:rFonts w:hint="eastAsia"/>
@@ -1445,19 +1125,8 @@
         <w:t xml:space="preserve"> = AZ-01</w:t>
       </w:r>
     </w:p>
-    <w:p>
-      <w:pPr>
-        <w:rPr>
-          <w:rFonts w:hint="eastAsia"/>
-        </w:rPr>
-      </w:pPr>
-    </w:p>
-    <w:p>
-      <w:pPr>
-        <w:rPr>
-          <w:rFonts w:hint="eastAsia"/>
-        </w:rPr>
-      </w:pPr>
+    <w:p/>
+    <w:p>
       <w:r>
         <w:rPr>
           <w:rFonts w:hint="eastAsia"/>
@@ -1466,11 +1135,6 @@
       </w:r>
     </w:p>
     <w:p>
-      <w:pPr>
-        <w:rPr>
-          <w:rFonts w:hint="eastAsia"/>
-        </w:rPr>
-      </w:pPr>
       <w:r>
         <w:t>region</w:t>
       </w:r>
@@ -1482,11 +1146,6 @@
       </w:r>
     </w:p>
     <w:p>
-      <w:pPr>
-        <w:rPr>
-          <w:rFonts w:hint="eastAsia"/>
-        </w:rPr>
-      </w:pPr>
       <w:r>
         <w:rPr>
           <w:rFonts w:hint="eastAsia"/>
@@ -1494,19 +1153,8 @@
         <w:t>host_ip_address = 162.3.110.95</w:t>
       </w:r>
     </w:p>
-    <w:p>
-      <w:pPr>
-        <w:rPr>
-          <w:rFonts w:hint="eastAsia"/>
-        </w:rPr>
-      </w:pPr>
-    </w:p>
-    <w:p>
-      <w:pPr>
-        <w:rPr>
-          <w:rFonts w:hint="eastAsia"/>
-        </w:rPr>
-      </w:pPr>
+    <w:p/>
+    <w:p>
       <w:r>
         <w:rPr>
           <w:rFonts w:hint="eastAsia"/>
@@ -1515,11 +1163,6 @@
       </w:r>
     </w:p>
     <w:p>
-      <w:pPr>
-        <w:rPr>
-          <w:rFonts w:hint="eastAsia"/>
-        </w:rPr>
-      </w:pPr>
       <w:r>
         <w:t>region</w:t>
       </w:r>
@@ -1537,11 +1180,6 @@
       </w:r>
     </w:p>
     <w:p>
-      <w:pPr>
-        <w:rPr>
-          <w:rFonts w:hint="eastAsia"/>
-        </w:rPr>
-      </w:pPr>
       <w:r>
         <w:rPr>
           <w:rFonts w:hint="eastAsia"/>
@@ -1549,19 +1187,8 @@
         <w:t>host_ip_address = 162.3.110.96</w:t>
       </w:r>
     </w:p>
-    <w:p>
-      <w:pPr>
-        <w:rPr>
-          <w:rFonts w:hint="eastAsia"/>
-        </w:rPr>
-      </w:pPr>
-    </w:p>
-    <w:p>
-      <w:pPr>
-        <w:rPr>
-          <w:rFonts w:hint="eastAsia"/>
-        </w:rPr>
-      </w:pPr>
+    <w:p/>
+    <w:p>
       <w:r>
         <w:rPr>
           <w:rFonts w:hint="eastAsia"/>
@@ -1570,11 +1197,6 @@
       </w:r>
     </w:p>
     <w:p>
-      <w:pPr>
-        <w:rPr>
-          <w:rFonts w:hint="eastAsia"/>
-        </w:rPr>
-      </w:pPr>
       <w:r>
         <w:t>region</w:t>
       </w:r>
@@ -1586,11 +1208,6 @@
       </w:r>
     </w:p>
     <w:p>
-      <w:pPr>
-        <w:rPr>
-          <w:rFonts w:hint="eastAsia"/>
-        </w:rPr>
-      </w:pPr>
       <w:r>
         <w:rPr>
           <w:rFonts w:hint="eastAsia"/>
@@ -1601,9 +1218,6 @@
     <w:p>
       <w:pPr>
         <w:pStyle w:val="2"/>
-        <w:rPr>
-          <w:rFonts w:hint="eastAsia"/>
-        </w:rPr>
       </w:pPr>
       <w:r>
         <w:rPr>
@@ -1620,9 +1234,6 @@
           <w:numId w:val="2"/>
         </w:numPr>
         <w:ind w:firstLineChars="0"/>
-        <w:rPr>
-          <w:rFonts w:hint="eastAsia"/>
-        </w:rPr>
       </w:pPr>
       <w:r>
         <w:rPr>
@@ -1647,9 +1258,6 @@
       <w:pPr>
         <w:pStyle w:val="a6"/>
         <w:ind w:left="420" w:firstLineChars="0" w:firstLine="0"/>
-        <w:rPr>
-          <w:rFonts w:hint="eastAsia"/>
-        </w:rPr>
       </w:pPr>
       <w:r>
         <w:t>C</w:t>
@@ -1761,9 +1369,6 @@
       <w:pPr>
         <w:pStyle w:val="a6"/>
         <w:ind w:left="420" w:firstLineChars="0" w:firstLine="0"/>
-        <w:rPr>
-          <w:rFonts w:hint="eastAsia"/>
-        </w:rPr>
       </w:pPr>
       <w:r>
         <w:t>C</w:t>
@@ -1809,18 +1414,12 @@
       <w:pPr>
         <w:pStyle w:val="a6"/>
         <w:ind w:left="420" w:firstLineChars="0" w:firstLine="0"/>
-        <w:rPr>
-          <w:rFonts w:hint="eastAsia"/>
-        </w:rPr>
       </w:pPr>
     </w:p>
     <w:p>
       <w:pPr>
         <w:pStyle w:val="a6"/>
         <w:ind w:left="420" w:firstLineChars="0" w:firstLine="0"/>
-        <w:rPr>
-          <w:rFonts w:hint="eastAsia"/>
-        </w:rPr>
       </w:pPr>
       <w:r>
         <w:rPr>
@@ -1833,9 +1432,6 @@
       <w:pPr>
         <w:pStyle w:val="a6"/>
         <w:ind w:left="420" w:firstLineChars="0" w:firstLine="0"/>
-        <w:rPr>
-          <w:rFonts w:hint="eastAsia"/>
-        </w:rPr>
       </w:pPr>
       <w:r>
         <w:rPr>
@@ -1848,9 +1444,6 @@
       <w:pPr>
         <w:pStyle w:val="a6"/>
         <w:ind w:left="420" w:firstLineChars="0" w:firstLine="0"/>
-        <w:rPr>
-          <w:rFonts w:hint="eastAsia"/>
-        </w:rPr>
       </w:pPr>
       <w:r>
         <w:rPr>
@@ -1867,9 +1460,6 @@
           <w:numId w:val="2"/>
         </w:numPr>
         <w:ind w:firstLineChars="0"/>
-        <w:rPr>
-          <w:rFonts w:hint="eastAsia"/>
-        </w:rPr>
       </w:pPr>
       <w:r>
         <w:rPr>
@@ -1886,9 +1476,6 @@
           <w:numId w:val="2"/>
         </w:numPr>
         <w:ind w:firstLineChars="0"/>
-        <w:rPr>
-          <w:rFonts w:hint="eastAsia"/>
-        </w:rPr>
       </w:pPr>
       <w:r>
         <w:rPr>
@@ -1905,9 +1492,6 @@
           <w:numId w:val="2"/>
         </w:numPr>
         <w:ind w:firstLineChars="0"/>
-        <w:rPr>
-          <w:rFonts w:hint="eastAsia"/>
-        </w:rPr>
       </w:pPr>
       <w:r>
         <w:rPr>
@@ -1920,18 +1504,12 @@
       <w:pPr>
         <w:pStyle w:val="a6"/>
         <w:ind w:left="420" w:firstLineChars="0" w:firstLine="0"/>
-        <w:rPr>
-          <w:rFonts w:hint="eastAsia"/>
-        </w:rPr>
       </w:pPr>
     </w:p>
     <w:p>
       <w:pPr>
         <w:pStyle w:val="a6"/>
         <w:ind w:left="420" w:firstLineChars="0" w:firstLine="0"/>
-        <w:rPr>
-          <w:rFonts w:hint="eastAsia"/>
-        </w:rPr>
       </w:pPr>
     </w:p>
     <w:p>
@@ -1942,9 +1520,6 @@
           <w:numId w:val="2"/>
         </w:numPr>
         <w:ind w:firstLineChars="0"/>
-        <w:rPr>
-          <w:rFonts w:hint="eastAsia"/>
-        </w:rPr>
       </w:pPr>
       <w:r>
         <w:rPr>
@@ -1956,39 +1531,18 @@
     <w:p>
       <w:pPr>
         <w:jc w:val="left"/>
-        <w:rPr>
-          <w:rFonts w:hint="eastAsia"/>
-        </w:rPr>
-      </w:pPr>
-    </w:p>
-    <w:p>
-      <w:pPr>
-        <w:jc w:val="left"/>
-        <w:rPr>
-          <w:rFonts w:hint="eastAsia"/>
-        </w:rPr>
-      </w:pPr>
-    </w:p>
-    <w:p>
-      <w:pPr>
-        <w:rPr>
-          <w:rFonts w:hint="eastAsia"/>
-        </w:rPr>
-      </w:pPr>
-    </w:p>
-    <w:p>
-      <w:pPr>
-        <w:rPr>
-          <w:rFonts w:hint="eastAsia"/>
-        </w:rPr>
-      </w:pPr>
-    </w:p>
+      </w:pPr>
+    </w:p>
+    <w:p>
+      <w:pPr>
+        <w:jc w:val="left"/>
+      </w:pPr>
+    </w:p>
+    <w:p/>
+    <w:p/>
     <w:p>
       <w:pPr>
         <w:pStyle w:val="1"/>
-        <w:rPr>
-          <w:rFonts w:hint="eastAsia"/>
-        </w:rPr>
       </w:pPr>
       <w:r>
         <w:rPr>
@@ -1998,11 +1552,6 @@
       </w:r>
     </w:p>
     <w:p>
-      <w:pPr>
-        <w:rPr>
-          <w:rFonts w:hint="eastAsia"/>
-        </w:rPr>
-      </w:pPr>
       <w:r>
         <w:rPr>
           <w:rFonts w:hint="eastAsia"/>
@@ -2011,11 +1560,6 @@
       </w:r>
     </w:p>
     <w:p>
-      <w:pPr>
-        <w:rPr>
-          <w:rFonts w:hint="eastAsia"/>
-        </w:rPr>
-      </w:pPr>
       <w:r>
         <w:rPr>
           <w:rFonts w:hint="eastAsia"/>
@@ -2024,6 +1568,11 @@
       </w:r>
     </w:p>
     <w:p>
+      <w:pPr>
+        <w:rPr>
+          <w:rFonts w:hint="eastAsia"/>
+        </w:rPr>
+      </w:pPr>
       <w:r>
         <w:rPr>
           <w:rFonts w:hint="eastAsia"/>
@@ -2031,6 +1580,63 @@
         <w:t>检测混合云的功能</w:t>
       </w:r>
     </w:p>
+    <w:p>
+      <w:pPr>
+        <w:rPr>
+          <w:rFonts w:hint="eastAsia"/>
+        </w:rPr>
+      </w:pPr>
+    </w:p>
+    <w:p>
+      <w:pPr>
+        <w:pStyle w:val="1"/>
+        <w:rPr>
+          <w:rFonts w:hint="eastAsia"/>
+        </w:rPr>
+      </w:pPr>
+      <w:r>
+        <w:rPr>
+          <w:rFonts w:hint="eastAsia"/>
+        </w:rPr>
+        <w:t>日志</w:t>
+      </w:r>
+    </w:p>
+    <w:p>
+      <w:pPr>
+        <w:pStyle w:val="2"/>
+        <w:rPr>
+          <w:rFonts w:hint="eastAsia"/>
+        </w:rPr>
+      </w:pPr>
+      <w:r>
+        <w:rPr>
+          <w:rFonts w:hint="eastAsia"/>
+        </w:rPr>
+        <w:t>日志设计</w:t>
+      </w:r>
+    </w:p>
+    <w:p>
+      <w:pPr>
+        <w:rPr>
+          <w:rFonts w:hint="eastAsia"/>
+        </w:rPr>
+      </w:pPr>
+    </w:p>
+    <w:p>
+      <w:pPr>
+        <w:pStyle w:val="1"/>
+        <w:rPr>
+          <w:rFonts w:hint="eastAsia"/>
+        </w:rPr>
+      </w:pPr>
+      <w:r>
+        <w:rPr>
+          <w:rFonts w:hint="eastAsia"/>
+        </w:rPr>
+        <w:t>异常</w:t>
+      </w:r>
+    </w:p>
+    <w:p/>
     <w:sectPr>
       <w:pgSz w:w="11906" w:h="16838"/>
       <w:pgMar w:top="1440" w:right="1800" w:bottom="1440" w:left="1800" w:header="851" w:footer="992" w:gutter="0"/>

</xml_diff>

<commit_message>
add design for cascading openstack installation and config.
</commit_message>
<xml_diff>
--- a/docs/enginnering/installation_design.docx
+++ b/docs/enginnering/installation_design.docx
@@ -1127,92 +1127,66 @@
     </w:p>
     <w:p/>
     <w:p>
-      <w:r>
-        <w:rPr>
-          <w:rFonts w:hint="eastAsia"/>
-        </w:rPr>
-        <w:t>[endpoint-1]</w:t>
-      </w:r>
-    </w:p>
-    <w:p>
-      <w:r>
-        <w:t>region</w:t>
-      </w:r>
-      <w:r>
-        <w:rPr>
-          <w:rFonts w:hint="eastAsia"/>
-        </w:rPr>
-        <w:t>_name = sz_az_01</w:t>
-      </w:r>
-    </w:p>
-    <w:p>
-      <w:r>
-        <w:rPr>
-          <w:rFonts w:hint="eastAsia"/>
-        </w:rPr>
-        <w:t>host_ip_address = 162.3.110.95</w:t>
-      </w:r>
-    </w:p>
-    <w:p/>
-    <w:p>
-      <w:r>
-        <w:rPr>
-          <w:rFonts w:hint="eastAsia"/>
-        </w:rPr>
-        <w:t>[endpoint-2]</w:t>
-      </w:r>
-    </w:p>
-    <w:p>
-      <w:r>
-        <w:t>region</w:t>
-      </w:r>
-      <w:r>
-        <w:rPr>
-          <w:rFonts w:hint="eastAsia"/>
-        </w:rPr>
-        <w:t>_name</w:t>
-      </w:r>
-      <w:r>
-        <w:rPr>
-          <w:rFonts w:hint="eastAsia"/>
-        </w:rPr>
-        <w:t xml:space="preserve"> = sz_az_02</w:t>
-      </w:r>
-    </w:p>
-    <w:p>
-      <w:r>
-        <w:rPr>
-          <w:rFonts w:hint="eastAsia"/>
-        </w:rPr>
-        <w:t>host_ip_address = 162.3.110.96</w:t>
-      </w:r>
-    </w:p>
-    <w:p/>
-    <w:p>
-      <w:r>
-        <w:rPr>
-          <w:rFonts w:hint="eastAsia"/>
-        </w:rPr>
-        <w:t>[endpoint-2]</w:t>
-      </w:r>
-    </w:p>
-    <w:p>
-      <w:r>
-        <w:t>region</w:t>
-      </w:r>
-      <w:r>
-        <w:rPr>
-          <w:rFonts w:hint="eastAsia"/>
-        </w:rPr>
-        <w:t>_name = sz_az_11</w:t>
-      </w:r>
-    </w:p>
-    <w:p>
-      <w:r>
-        <w:rPr>
-          <w:rFonts w:hint="eastAsia"/>
-        </w:rPr>
-        <w:t>host_ip_address = 162.3.110.98</w:t>
+      <w:pPr>
+        <w:rPr>
+          <w:rFonts w:hint="eastAsia"/>
+        </w:rPr>
+      </w:pPr>
+      <w:r>
+        <w:rPr>
+          <w:rFonts w:hint="eastAsia"/>
+        </w:rPr>
+        <w:t>[endpoints</w:t>
+      </w:r>
+      <w:r>
+        <w:rPr>
+          <w:rFonts w:hint="eastAsia"/>
+        </w:rPr>
+        <w:t>]</w:t>
+      </w:r>
+    </w:p>
+    <w:p>
+      <w:r>
+        <w:rPr>
+          <w:rFonts w:hint="eastAsia"/>
+        </w:rPr>
+        <w:t>endpoints_info = {sz_az_01:</w:t>
+      </w:r>
+      <w:r>
+        <w:rPr>
+          <w:rFonts w:hint="eastAsia"/>
+        </w:rPr>
+        <w:t xml:space="preserve"> </w:t>
+      </w:r>
+      <w:r>
+        <w:rPr>
+          <w:rFonts w:hint="eastAsia"/>
+        </w:rPr>
+        <w:t>162.3.110.95,  sz_az_02:</w:t>
+      </w:r>
+      <w:r>
+        <w:rPr>
+          <w:rFonts w:hint="eastAsia"/>
+        </w:rPr>
+        <w:t xml:space="preserve"> </w:t>
+      </w:r>
+      <w:r>
+        <w:rPr>
+          <w:rFonts w:hint="eastAsia"/>
+        </w:rPr>
+        <w:t>162.3.110.96, sz_az_11:</w:t>
+      </w:r>
+      <w:r>
+        <w:rPr>
+          <w:rFonts w:hint="eastAsia"/>
+        </w:rPr>
+        <w:t xml:space="preserve"> </w:t>
+      </w:r>
+      <w:r>
+        <w:rPr>
+          <w:rFonts w:hint="eastAsia"/>
+        </w:rPr>
+        <w:t>162.3.110.98}</w:t>
       </w:r>
     </w:p>
     <w:p>
@@ -1369,6 +1343,9 @@
       <w:pPr>
         <w:pStyle w:val="a6"/>
         <w:ind w:left="420" w:firstLineChars="0" w:firstLine="0"/>
+        <w:rPr>
+          <w:rFonts w:hint="eastAsia"/>
+        </w:rPr>
       </w:pPr>
       <w:r>
         <w:t>C</w:t>
@@ -1408,6 +1385,89 @@
           <w:rFonts w:hint="eastAsia"/>
         </w:rPr>
         <w:t>只能独立部署。</w:t>
+      </w:r>
+    </w:p>
+    <w:p>
+      <w:pPr>
+        <w:pStyle w:val="a6"/>
+        <w:ind w:left="420" w:firstLineChars="0" w:firstLine="0"/>
+        <w:rPr>
+          <w:rFonts w:hint="eastAsia"/>
+        </w:rPr>
+      </w:pPr>
+    </w:p>
+    <w:p>
+      <w:pPr>
+        <w:pStyle w:val="a6"/>
+        <w:ind w:left="420" w:firstLineChars="0" w:firstLine="0"/>
+        <w:rPr>
+          <w:rFonts w:hint="eastAsia"/>
+        </w:rPr>
+      </w:pPr>
+      <w:r>
+        <w:rPr>
+          <w:rFonts w:hint="eastAsia"/>
+        </w:rPr>
+        <w:t>校验本节点需要安装级联补丁的服务是否正常。</w:t>
+      </w:r>
+    </w:p>
+    <w:p>
+      <w:pPr>
+        <w:pStyle w:val="a6"/>
+        <w:numPr>
+          <w:ilvl w:val="0"/>
+          <w:numId w:val="3"/>
+        </w:numPr>
+        <w:ind w:firstLineChars="0"/>
+        <w:rPr>
+          <w:rFonts w:hint="eastAsia"/>
+        </w:rPr>
+      </w:pPr>
+      <w:r>
+        <w:rPr>
+          <w:rFonts w:hint="eastAsia"/>
+        </w:rPr>
+        <w:t>使用</w:t>
+      </w:r>
+      <w:r>
+        <w:rPr>
+          <w:rFonts w:hint="eastAsia"/>
+        </w:rPr>
+        <w:t>ps -eaf</w:t>
+      </w:r>
+      <w:r>
+        <w:rPr>
+          <w:rFonts w:hint="eastAsia"/>
+        </w:rPr>
+        <w:t>验证服务进程是否在位</w:t>
+      </w:r>
+    </w:p>
+    <w:p>
+      <w:pPr>
+        <w:pStyle w:val="a6"/>
+        <w:numPr>
+          <w:ilvl w:val="0"/>
+          <w:numId w:val="3"/>
+        </w:numPr>
+        <w:ind w:firstLineChars="0"/>
+      </w:pPr>
+      <w:r>
+        <w:rPr>
+          <w:rFonts w:hint="eastAsia"/>
+        </w:rPr>
+        <w:t>使用</w:t>
+      </w:r>
+      <w:r>
+        <w:rPr>
+          <w:rFonts w:hint="eastAsia"/>
+        </w:rPr>
+        <w:t>service-list</w:t>
+      </w:r>
+      <w:r>
+        <w:rPr>
+          <w:rFonts w:hint="eastAsia"/>
+        </w:rPr>
+        <w:t>接口验证服务的状态是否可用。</w:t>
       </w:r>
     </w:p>
     <w:p>
@@ -1520,72 +1580,332 @@
           <w:numId w:val="2"/>
         </w:numPr>
         <w:ind w:firstLineChars="0"/>
-      </w:pPr>
-      <w:r>
-        <w:rPr>
-          <w:rFonts w:hint="eastAsia"/>
-        </w:rPr>
-        <w:t>检查级联的功能</w:t>
-      </w:r>
+        <w:rPr>
+          <w:rFonts w:hint="eastAsia"/>
+        </w:rPr>
+      </w:pPr>
+      <w:r>
+        <w:rPr>
+          <w:rFonts w:hint="eastAsia"/>
+        </w:rPr>
+        <w:t>检查</w:t>
+      </w:r>
+      <w:r>
+        <w:rPr>
+          <w:rFonts w:hint="eastAsia"/>
+        </w:rPr>
+        <w:t>本节点安装部署的级联组件</w:t>
+      </w:r>
+    </w:p>
+    <w:p>
+      <w:pPr>
+        <w:pStyle w:val="a6"/>
+        <w:numPr>
+          <w:ilvl w:val="1"/>
+          <w:numId w:val="2"/>
+        </w:numPr>
+        <w:ind w:firstLineChars="0"/>
+        <w:rPr>
+          <w:rFonts w:hint="eastAsia"/>
+        </w:rPr>
+      </w:pPr>
+      <w:r>
+        <w:t>P</w:t>
+      </w:r>
+      <w:r>
+        <w:rPr>
+          <w:rFonts w:hint="eastAsia"/>
+        </w:rPr>
+        <w:t>roxy</w:t>
+      </w:r>
+      <w:r>
+        <w:rPr>
+          <w:rFonts w:hint="eastAsia"/>
+        </w:rPr>
+        <w:t>节点</w:t>
+      </w:r>
+      <w:r>
+        <w:rPr>
+          <w:rFonts w:hint="eastAsia"/>
+        </w:rPr>
+        <w:t>检查相应的</w:t>
+      </w:r>
+      <w:r>
+        <w:rPr>
+          <w:rFonts w:hint="eastAsia"/>
+        </w:rPr>
+        <w:t>proxy</w:t>
+      </w:r>
+      <w:r>
+        <w:rPr>
+          <w:rFonts w:hint="eastAsia"/>
+        </w:rPr>
+        <w:t>进程是否在位</w:t>
+      </w:r>
+    </w:p>
+    <w:p>
+      <w:pPr>
+        <w:pStyle w:val="a6"/>
+        <w:numPr>
+          <w:ilvl w:val="1"/>
+          <w:numId w:val="2"/>
+        </w:numPr>
+        <w:ind w:firstLineChars="0"/>
+        <w:rPr>
+          <w:rFonts w:hint="eastAsia"/>
+        </w:rPr>
+      </w:pPr>
+      <w:r>
+        <w:rPr>
+          <w:rFonts w:hint="eastAsia"/>
+        </w:rPr>
+        <w:t>被级联节点检查相应的服务是否在位</w:t>
+      </w:r>
+      <w:r>
+        <w:rPr>
+          <w:rFonts w:hint="eastAsia"/>
+        </w:rPr>
+        <w:t>，使用简单用例检查正常功能。</w:t>
+      </w:r>
+    </w:p>
+    <w:p>
+      <w:pPr>
+        <w:pStyle w:val="a6"/>
+        <w:ind w:left="840" w:firstLineChars="0" w:firstLine="0"/>
+      </w:pPr>
     </w:p>
     <w:p>
       <w:pPr>
         <w:jc w:val="left"/>
-      </w:pPr>
-    </w:p>
-    <w:p>
-      <w:pPr>
-        <w:jc w:val="left"/>
-      </w:pPr>
+        <w:rPr>
+          <w:rFonts w:hint="eastAsia"/>
+        </w:rPr>
+      </w:pPr>
+    </w:p>
+    <w:p>
+      <w:pPr>
+        <w:pStyle w:val="2"/>
+        <w:rPr>
+          <w:rFonts w:hint="eastAsia"/>
+        </w:rPr>
+      </w:pPr>
+      <w:r>
+        <w:rPr>
+          <w:rFonts w:hint="eastAsia"/>
+        </w:rPr>
+        <w:lastRenderedPageBreak/>
+        <w:t>安装</w:t>
+      </w:r>
+    </w:p>
+    <w:p>
+      <w:pPr>
+        <w:pStyle w:val="3"/>
+        <w:rPr>
+          <w:rFonts w:hint="eastAsia"/>
+        </w:rPr>
+      </w:pPr>
+      <w:r>
+        <w:rPr>
+          <w:rFonts w:hint="eastAsia"/>
+        </w:rPr>
+        <w:t>级联节点的安装</w:t>
+      </w:r>
+    </w:p>
+    <w:p>
+      <w:pPr>
+        <w:pStyle w:val="3"/>
+        <w:rPr>
+          <w:rFonts w:hint="eastAsia"/>
+        </w:rPr>
+      </w:pPr>
+      <w:r>
+        <w:t>P</w:t>
+      </w:r>
+      <w:r>
+        <w:rPr>
+          <w:rFonts w:hint="eastAsia"/>
+        </w:rPr>
+        <w:t>roxy</w:t>
+      </w:r>
+      <w:r>
+        <w:rPr>
+          <w:rFonts w:hint="eastAsia"/>
+        </w:rPr>
+        <w:t>节点的安装</w:t>
+      </w:r>
+    </w:p>
+    <w:p>
+      <w:pPr>
+        <w:pStyle w:val="3"/>
+        <w:rPr>
+          <w:rFonts w:hint="eastAsia"/>
+        </w:rPr>
+      </w:pPr>
+      <w:r>
+        <w:rPr>
+          <w:rFonts w:hint="eastAsia"/>
+        </w:rPr>
+        <w:t>被级联节点的安装</w:t>
+      </w:r>
+    </w:p>
+    <w:p>
+      <w:pPr>
+        <w:rPr>
+          <w:rFonts w:hint="eastAsia"/>
+        </w:rPr>
+      </w:pPr>
+    </w:p>
+    <w:p>
+      <w:pPr>
+        <w:pStyle w:val="2"/>
+        <w:rPr>
+          <w:rFonts w:hint="eastAsia"/>
+        </w:rPr>
+      </w:pPr>
+      <w:r>
+        <w:rPr>
+          <w:rFonts w:hint="eastAsia"/>
+        </w:rPr>
+        <w:t>配置</w:t>
+      </w:r>
+    </w:p>
+    <w:p>
+      <w:pPr>
+        <w:pStyle w:val="3"/>
+        <w:rPr>
+          <w:rFonts w:hint="eastAsia"/>
+        </w:rPr>
+      </w:pPr>
+      <w:r>
+        <w:rPr>
+          <w:rFonts w:hint="eastAsia"/>
+        </w:rPr>
+        <w:t>级联节点的配置</w:t>
+      </w:r>
+    </w:p>
+    <w:p>
+      <w:pPr>
+        <w:pStyle w:val="3"/>
+        <w:rPr>
+          <w:rFonts w:hint="eastAsia"/>
+        </w:rPr>
+      </w:pPr>
+      <w:r>
+        <w:t>P</w:t>
+      </w:r>
+      <w:r>
+        <w:rPr>
+          <w:rFonts w:hint="eastAsia"/>
+        </w:rPr>
+        <w:t>roxy</w:t>
+      </w:r>
+      <w:r>
+        <w:rPr>
+          <w:rFonts w:hint="eastAsia"/>
+        </w:rPr>
+        <w:t>节点的配置</w:t>
+      </w:r>
+    </w:p>
+    <w:p>
+      <w:pPr>
+        <w:pStyle w:val="3"/>
+      </w:pPr>
+      <w:r>
+        <w:rPr>
+          <w:rFonts w:hint="eastAsia"/>
+        </w:rPr>
+        <w:t>被级联节点的配置</w:t>
+      </w:r>
     </w:p>
     <w:p/>
+    <w:p>
+      <w:pPr>
+        <w:pStyle w:val="1"/>
+      </w:pPr>
+      <w:r>
+        <w:rPr>
+          <w:rFonts w:hint="eastAsia"/>
+        </w:rPr>
+        <w:t>混合云的安装配置</w:t>
+      </w:r>
+    </w:p>
+    <w:p>
+      <w:pPr>
+        <w:pStyle w:val="2"/>
+        <w:rPr>
+          <w:rFonts w:hint="eastAsia"/>
+        </w:rPr>
+      </w:pPr>
+      <w:r>
+        <w:rPr>
+          <w:rFonts w:hint="eastAsia"/>
+        </w:rPr>
+        <w:t>流程</w:t>
+      </w:r>
+    </w:p>
+    <w:p>
+      <w:pPr>
+        <w:pStyle w:val="a6"/>
+        <w:numPr>
+          <w:ilvl w:val="0"/>
+          <w:numId w:val="4"/>
+        </w:numPr>
+        <w:ind w:firstLineChars="0"/>
+      </w:pPr>
+      <w:r>
+        <w:rPr>
+          <w:rFonts w:hint="eastAsia"/>
+        </w:rPr>
+        <w:t>安装混合云的补丁</w:t>
+      </w:r>
+    </w:p>
+    <w:p>
+      <w:pPr>
+        <w:pStyle w:val="a6"/>
+        <w:numPr>
+          <w:ilvl w:val="0"/>
+          <w:numId w:val="4"/>
+        </w:numPr>
+        <w:ind w:firstLineChars="0"/>
+      </w:pPr>
+      <w:r>
+        <w:rPr>
+          <w:rFonts w:hint="eastAsia"/>
+        </w:rPr>
+        <w:t>配置混合云的配置</w:t>
+      </w:r>
+    </w:p>
+    <w:p>
+      <w:pPr>
+        <w:pStyle w:val="a6"/>
+        <w:numPr>
+          <w:ilvl w:val="0"/>
+          <w:numId w:val="4"/>
+        </w:numPr>
+        <w:ind w:firstLineChars="0"/>
+      </w:pPr>
+      <w:r>
+        <w:rPr>
+          <w:rFonts w:hint="eastAsia"/>
+        </w:rPr>
+        <w:t>检测混合云的功能</w:t>
+      </w:r>
+    </w:p>
     <w:p/>
     <w:p>
       <w:pPr>
         <w:pStyle w:val="1"/>
-      </w:pPr>
-      <w:r>
-        <w:rPr>
-          <w:rFonts w:hint="eastAsia"/>
-        </w:rPr>
-        <w:t>混合云的安装配置</w:t>
-      </w:r>
-    </w:p>
-    <w:p>
-      <w:r>
-        <w:rPr>
-          <w:rFonts w:hint="eastAsia"/>
-        </w:rPr>
-        <w:t>安装混合云的补丁</w:t>
-      </w:r>
-    </w:p>
-    <w:p>
-      <w:r>
-        <w:rPr>
-          <w:rFonts w:hint="eastAsia"/>
-        </w:rPr>
-        <w:t>配置混合云的配置</w:t>
-      </w:r>
-    </w:p>
-    <w:p>
-      <w:pPr>
-        <w:rPr>
-          <w:rFonts w:hint="eastAsia"/>
-        </w:rPr>
-      </w:pPr>
-      <w:r>
-        <w:rPr>
-          <w:rFonts w:hint="eastAsia"/>
-        </w:rPr>
-        <w:t>检测混合云的功能</w:t>
-      </w:r>
-    </w:p>
-    <w:p>
-      <w:pPr>
-        <w:rPr>
-          <w:rFonts w:hint="eastAsia"/>
-        </w:rPr>
-      </w:pPr>
+        <w:rPr>
+          <w:rFonts w:hint="eastAsia"/>
+        </w:rPr>
+      </w:pPr>
+      <w:r>
+        <w:rPr>
+          <w:rFonts w:hint="eastAsia"/>
+        </w:rPr>
+        <w:lastRenderedPageBreak/>
+        <w:t>安装</w:t>
+      </w:r>
     </w:p>
     <w:p>
       <w:pPr>
@@ -1598,15 +1918,50 @@
         <w:rPr>
           <w:rFonts w:hint="eastAsia"/>
         </w:rPr>
+        <w:t>配置</w:t>
+      </w:r>
+    </w:p>
+    <w:p>
+      <w:pPr>
+        <w:pStyle w:val="2"/>
+        <w:rPr>
+          <w:rFonts w:hint="eastAsia"/>
+        </w:rPr>
+      </w:pPr>
+      <w:r>
+        <w:rPr>
+          <w:rFonts w:hint="eastAsia"/>
+        </w:rPr>
+        <w:t>配置</w:t>
+      </w:r>
+      <w:r>
+        <w:rPr>
+          <w:rFonts w:hint="eastAsia"/>
+        </w:rPr>
+        <w:t>设计</w:t>
+      </w:r>
+    </w:p>
+    <w:p>
+      <w:pPr>
+        <w:rPr>
+          <w:rFonts w:hint="eastAsia"/>
+        </w:rPr>
+      </w:pPr>
+    </w:p>
+    <w:p>
+      <w:pPr>
+        <w:pStyle w:val="1"/>
+      </w:pPr>
+      <w:r>
+        <w:rPr>
+          <w:rFonts w:hint="eastAsia"/>
+        </w:rPr>
         <w:t>日志</w:t>
       </w:r>
     </w:p>
     <w:p>
       <w:pPr>
         <w:pStyle w:val="2"/>
-        <w:rPr>
-          <w:rFonts w:hint="eastAsia"/>
-        </w:rPr>
       </w:pPr>
       <w:r>
         <w:rPr>
@@ -1615,13 +1970,7 @@
         <w:t>日志设计</w:t>
       </w:r>
     </w:p>
-    <w:p>
-      <w:pPr>
-        <w:rPr>
-          <w:rFonts w:hint="eastAsia"/>
-        </w:rPr>
-      </w:pPr>
-    </w:p>
+    <w:p/>
     <w:p>
       <w:pPr>
         <w:pStyle w:val="1"/>
@@ -1636,6 +1985,28 @@
         <w:t>异常</w:t>
       </w:r>
     </w:p>
+    <w:p>
+      <w:pPr>
+        <w:pStyle w:val="2"/>
+        <w:rPr>
+          <w:rFonts w:hint="eastAsia"/>
+        </w:rPr>
+      </w:pPr>
+      <w:r>
+        <w:rPr>
+          <w:rFonts w:hint="eastAsia"/>
+        </w:rPr>
+        <w:t>异常设计</w:t>
+      </w:r>
+    </w:p>
+    <w:p>
+      <w:pPr>
+        <w:rPr>
+          <w:rFonts w:hint="eastAsia"/>
+        </w:rPr>
+      </w:pPr>
+    </w:p>
+    <w:p/>
     <w:p/>
     <w:sectPr>
       <w:pgSz w:w="11906" w:h="16838"/>
@@ -1774,6 +2145,92 @@
     </w:lvl>
   </w:abstractNum>
   <w:abstractNum w:abstractNumId="1">
+    <w:nsid w:val="218234D4"/>
+    <w:multiLevelType w:val="hybridMultilevel"/>
+    <w:tmpl w:val="D2CC8416"/>
+    <w:lvl w:ilvl="0" w:tplc="0409000F">
+      <w:start w:val="1"/>
+      <w:numFmt w:val="decimal"/>
+      <w:lvlText w:val="%1."/>
+      <w:lvlJc w:val="left"/>
+      <w:pPr>
+        <w:ind w:left="420" w:hanging="420"/>
+      </w:pPr>
+    </w:lvl>
+    <w:lvl w:ilvl="1" w:tplc="04090019" w:tentative="1">
+      <w:start w:val="1"/>
+      <w:numFmt w:val="lowerLetter"/>
+      <w:lvlText w:val="%2)"/>
+      <w:lvlJc w:val="left"/>
+      <w:pPr>
+        <w:ind w:left="840" w:hanging="420"/>
+      </w:pPr>
+    </w:lvl>
+    <w:lvl w:ilvl="2" w:tplc="0409001B" w:tentative="1">
+      <w:start w:val="1"/>
+      <w:numFmt w:val="lowerRoman"/>
+      <w:lvlText w:val="%3."/>
+      <w:lvlJc w:val="right"/>
+      <w:pPr>
+        <w:ind w:left="1260" w:hanging="420"/>
+      </w:pPr>
+    </w:lvl>
+    <w:lvl w:ilvl="3" w:tplc="0409000F" w:tentative="1">
+      <w:start w:val="1"/>
+      <w:numFmt w:val="decimal"/>
+      <w:lvlText w:val="%4."/>
+      <w:lvlJc w:val="left"/>
+      <w:pPr>
+        <w:ind w:left="1680" w:hanging="420"/>
+      </w:pPr>
+    </w:lvl>
+    <w:lvl w:ilvl="4" w:tplc="04090019" w:tentative="1">
+      <w:start w:val="1"/>
+      <w:numFmt w:val="lowerLetter"/>
+      <w:lvlText w:val="%5)"/>
+      <w:lvlJc w:val="left"/>
+      <w:pPr>
+        <w:ind w:left="2100" w:hanging="420"/>
+      </w:pPr>
+    </w:lvl>
+    <w:lvl w:ilvl="5" w:tplc="0409001B" w:tentative="1">
+      <w:start w:val="1"/>
+      <w:numFmt w:val="lowerRoman"/>
+      <w:lvlText w:val="%6."/>
+      <w:lvlJc w:val="right"/>
+      <w:pPr>
+        <w:ind w:left="2520" w:hanging="420"/>
+      </w:pPr>
+    </w:lvl>
+    <w:lvl w:ilvl="6" w:tplc="0409000F" w:tentative="1">
+      <w:start w:val="1"/>
+      <w:numFmt w:val="decimal"/>
+      <w:lvlText w:val="%7."/>
+      <w:lvlJc w:val="left"/>
+      <w:pPr>
+        <w:ind w:left="2940" w:hanging="420"/>
+      </w:pPr>
+    </w:lvl>
+    <w:lvl w:ilvl="7" w:tplc="04090019" w:tentative="1">
+      <w:start w:val="1"/>
+      <w:numFmt w:val="lowerLetter"/>
+      <w:lvlText w:val="%8)"/>
+      <w:lvlJc w:val="left"/>
+      <w:pPr>
+        <w:ind w:left="3360" w:hanging="420"/>
+      </w:pPr>
+    </w:lvl>
+    <w:lvl w:ilvl="8" w:tplc="0409001B" w:tentative="1">
+      <w:start w:val="1"/>
+      <w:numFmt w:val="lowerRoman"/>
+      <w:lvlText w:val="%9."/>
+      <w:lvlJc w:val="right"/>
+      <w:pPr>
+        <w:ind w:left="3780" w:hanging="420"/>
+      </w:pPr>
+    </w:lvl>
+  </w:abstractNum>
+  <w:abstractNum w:abstractNumId="2">
     <w:nsid w:val="300902F9"/>
     <w:multiLevelType w:val="hybridMultilevel"/>
     <w:tmpl w:val="96748BA8"/>
@@ -1856,6 +2313,95 @@
       <w:lvlJc w:val="right"/>
       <w:pPr>
         <w:ind w:left="3780" w:hanging="420"/>
+      </w:pPr>
+    </w:lvl>
+  </w:abstractNum>
+  <w:abstractNum w:abstractNumId="3">
+    <w:nsid w:val="76073F41"/>
+    <w:multiLevelType w:val="hybridMultilevel"/>
+    <w:tmpl w:val="E960B970"/>
+    <w:lvl w:ilvl="0" w:tplc="2078EA94">
+      <w:start w:val="1"/>
+      <w:numFmt w:val="lowerLetter"/>
+      <w:lvlText w:val="%1)"/>
+      <w:lvlJc w:val="left"/>
+      <w:pPr>
+        <w:ind w:left="780" w:hanging="360"/>
+      </w:pPr>
+      <w:rPr>
+        <w:rFonts w:hint="default"/>
+      </w:rPr>
+    </w:lvl>
+    <w:lvl w:ilvl="1" w:tplc="04090019" w:tentative="1">
+      <w:start w:val="1"/>
+      <w:numFmt w:val="lowerLetter"/>
+      <w:lvlText w:val="%2)"/>
+      <w:lvlJc w:val="left"/>
+      <w:pPr>
+        <w:ind w:left="1260" w:hanging="420"/>
+      </w:pPr>
+    </w:lvl>
+    <w:lvl w:ilvl="2" w:tplc="0409001B" w:tentative="1">
+      <w:start w:val="1"/>
+      <w:numFmt w:val="lowerRoman"/>
+      <w:lvlText w:val="%3."/>
+      <w:lvlJc w:val="right"/>
+      <w:pPr>
+        <w:ind w:left="1680" w:hanging="420"/>
+      </w:pPr>
+    </w:lvl>
+    <w:lvl w:ilvl="3" w:tplc="0409000F" w:tentative="1">
+      <w:start w:val="1"/>
+      <w:numFmt w:val="decimal"/>
+      <w:lvlText w:val="%4."/>
+      <w:lvlJc w:val="left"/>
+      <w:pPr>
+        <w:ind w:left="2100" w:hanging="420"/>
+      </w:pPr>
+    </w:lvl>
+    <w:lvl w:ilvl="4" w:tplc="04090019" w:tentative="1">
+      <w:start w:val="1"/>
+      <w:numFmt w:val="lowerLetter"/>
+      <w:lvlText w:val="%5)"/>
+      <w:lvlJc w:val="left"/>
+      <w:pPr>
+        <w:ind w:left="2520" w:hanging="420"/>
+      </w:pPr>
+    </w:lvl>
+    <w:lvl w:ilvl="5" w:tplc="0409001B" w:tentative="1">
+      <w:start w:val="1"/>
+      <w:numFmt w:val="lowerRoman"/>
+      <w:lvlText w:val="%6."/>
+      <w:lvlJc w:val="right"/>
+      <w:pPr>
+        <w:ind w:left="2940" w:hanging="420"/>
+      </w:pPr>
+    </w:lvl>
+    <w:lvl w:ilvl="6" w:tplc="0409000F" w:tentative="1">
+      <w:start w:val="1"/>
+      <w:numFmt w:val="decimal"/>
+      <w:lvlText w:val="%7."/>
+      <w:lvlJc w:val="left"/>
+      <w:pPr>
+        <w:ind w:left="3360" w:hanging="420"/>
+      </w:pPr>
+    </w:lvl>
+    <w:lvl w:ilvl="7" w:tplc="04090019" w:tentative="1">
+      <w:start w:val="1"/>
+      <w:numFmt w:val="lowerLetter"/>
+      <w:lvlText w:val="%8)"/>
+      <w:lvlJc w:val="left"/>
+      <w:pPr>
+        <w:ind w:left="3780" w:hanging="420"/>
+      </w:pPr>
+    </w:lvl>
+    <w:lvl w:ilvl="8" w:tplc="0409001B" w:tentative="1">
+      <w:start w:val="1"/>
+      <w:numFmt w:val="lowerRoman"/>
+      <w:lvlText w:val="%9."/>
+      <w:lvlJc w:val="right"/>
+      <w:pPr>
+        <w:ind w:left="4200" w:hanging="420"/>
       </w:pPr>
     </w:lvl>
   </w:abstractNum>
@@ -1863,6 +2409,12 @@
     <w:abstractNumId w:val="0"/>
   </w:num>
   <w:num w:numId="2">
+    <w:abstractNumId w:val="2"/>
+  </w:num>
+  <w:num w:numId="3">
+    <w:abstractNumId w:val="3"/>
+  </w:num>
+  <w:num w:numId="4">
     <w:abstractNumId w:val="1"/>
   </w:num>
 </w:numbering>

</xml_diff>